<commit_message>
endpoint plan modified to include actual endpoints, added basic user documentation
</commit_message>
<xml_diff>
--- a/AlkFejl_vegpont_tervek.docx
+++ b/AlkFejl_vegpont_tervek.docx
@@ -68,6 +68,106 @@
         </w:rPr>
         <w:t xml:space="preserve"> 1: Adatok lekérdezése</w:t>
       </w:r>
+      <w:r>
+        <w:rPr>
+          <w:rFonts w:ascii="Segoe UI" w:hAnsi="Segoe UI" w:cs="Segoe UI"/>
+          <w:color w:val="172B4D"/>
+          <w:spacing w:val="-1"/>
+          <w:sz w:val="21"/>
+          <w:szCs w:val="21"/>
+        </w:rPr>
+        <w:t xml:space="preserve"> </w:t>
+      </w:r>
+      <w:r>
+        <w:rPr>
+          <w:rFonts w:ascii="Segoe UI" w:hAnsi="Segoe UI" w:cs="Segoe UI"/>
+          <w:b/>
+          <w:i/>
+          <w:color w:val="172B4D"/>
+          <w:spacing w:val="-1"/>
+          <w:sz w:val="21"/>
+          <w:szCs w:val="21"/>
+        </w:rPr>
+        <w:t>(GET /</w:t>
+      </w:r>
+      <w:proofErr w:type="spellStart"/>
+      <w:r>
+        <w:rPr>
+          <w:rFonts w:ascii="Segoe UI" w:hAnsi="Segoe UI" w:cs="Segoe UI"/>
+          <w:b/>
+          <w:i/>
+          <w:color w:val="172B4D"/>
+          <w:spacing w:val="-1"/>
+          <w:sz w:val="21"/>
+          <w:szCs w:val="21"/>
+        </w:rPr>
+        <w:t>api</w:t>
+      </w:r>
+      <w:proofErr w:type="spellEnd"/>
+      <w:r>
+        <w:rPr>
+          <w:rFonts w:ascii="Segoe UI" w:hAnsi="Segoe UI" w:cs="Segoe UI"/>
+          <w:b/>
+          <w:i/>
+          <w:color w:val="172B4D"/>
+          <w:spacing w:val="-1"/>
+          <w:sz w:val="21"/>
+          <w:szCs w:val="21"/>
+        </w:rPr>
+        <w:t>/</w:t>
+      </w:r>
+      <w:proofErr w:type="spellStart"/>
+      <w:r>
+        <w:rPr>
+          <w:rFonts w:ascii="Segoe UI" w:hAnsi="Segoe UI" w:cs="Segoe UI"/>
+          <w:b/>
+          <w:i/>
+          <w:color w:val="172B4D"/>
+          <w:spacing w:val="-1"/>
+          <w:sz w:val="21"/>
+          <w:szCs w:val="21"/>
+        </w:rPr>
+        <w:t>presentation</w:t>
+      </w:r>
+      <w:proofErr w:type="spellEnd"/>
+      <w:r>
+        <w:rPr>
+          <w:rFonts w:ascii="Segoe UI" w:hAnsi="Segoe UI" w:cs="Segoe UI"/>
+          <w:b/>
+          <w:i/>
+          <w:color w:val="172B4D"/>
+          <w:spacing w:val="-1"/>
+          <w:sz w:val="21"/>
+          <w:szCs w:val="21"/>
+        </w:rPr>
+        <w:t>/</w:t>
+      </w:r>
+      <w:proofErr w:type="spellStart"/>
+      <w:r>
+        <w:rPr>
+          <w:rFonts w:ascii="Segoe UI" w:hAnsi="Segoe UI" w:cs="Segoe UI"/>
+          <w:b/>
+          <w:i/>
+          <w:color w:val="172B4D"/>
+          <w:spacing w:val="-1"/>
+          <w:sz w:val="21"/>
+          <w:szCs w:val="21"/>
+        </w:rPr>
+        <w:t>list</w:t>
+      </w:r>
+      <w:proofErr w:type="spellEnd"/>
+      <w:r>
+        <w:rPr>
+          <w:rFonts w:ascii="Segoe UI" w:hAnsi="Segoe UI" w:cs="Segoe UI"/>
+          <w:b/>
+          <w:i/>
+          <w:color w:val="172B4D"/>
+          <w:spacing w:val="-1"/>
+          <w:sz w:val="21"/>
+          <w:szCs w:val="21"/>
+        </w:rPr>
+        <w:t>)</w:t>
+      </w:r>
     </w:p>
     <w:p>
       <w:pPr>
@@ -126,6 +226,106 @@
         </w:rPr>
         <w:t xml:space="preserve"> 2: Regisztrálás, mely az alábbi adatok megadásával lehetséges: e-mail cím, jelszó, név, cím, a regisztrált felhasználó a későbbiekben beléphet, módosíthatja adatait, használhatja az oldal funkcióit</w:t>
       </w:r>
+      <w:r>
+        <w:rPr>
+          <w:rFonts w:ascii="Segoe UI" w:hAnsi="Segoe UI" w:cs="Segoe UI"/>
+          <w:color w:val="172B4D"/>
+          <w:spacing w:val="-1"/>
+          <w:sz w:val="21"/>
+          <w:szCs w:val="21"/>
+        </w:rPr>
+        <w:t xml:space="preserve"> </w:t>
+      </w:r>
+      <w:r>
+        <w:rPr>
+          <w:rFonts w:ascii="Segoe UI" w:hAnsi="Segoe UI" w:cs="Segoe UI"/>
+          <w:b/>
+          <w:i/>
+          <w:color w:val="172B4D"/>
+          <w:spacing w:val="-1"/>
+          <w:sz w:val="21"/>
+          <w:szCs w:val="21"/>
+        </w:rPr>
+        <w:t>(POST /</w:t>
+      </w:r>
+      <w:proofErr w:type="spellStart"/>
+      <w:r>
+        <w:rPr>
+          <w:rFonts w:ascii="Segoe UI" w:hAnsi="Segoe UI" w:cs="Segoe UI"/>
+          <w:b/>
+          <w:i/>
+          <w:color w:val="172B4D"/>
+          <w:spacing w:val="-1"/>
+          <w:sz w:val="21"/>
+          <w:szCs w:val="21"/>
+        </w:rPr>
+        <w:t>api</w:t>
+      </w:r>
+      <w:proofErr w:type="spellEnd"/>
+      <w:r>
+        <w:rPr>
+          <w:rFonts w:ascii="Segoe UI" w:hAnsi="Segoe UI" w:cs="Segoe UI"/>
+          <w:b/>
+          <w:i/>
+          <w:color w:val="172B4D"/>
+          <w:spacing w:val="-1"/>
+          <w:sz w:val="21"/>
+          <w:szCs w:val="21"/>
+        </w:rPr>
+        <w:t>/</w:t>
+      </w:r>
+      <w:proofErr w:type="spellStart"/>
+      <w:r>
+        <w:rPr>
+          <w:rFonts w:ascii="Segoe UI" w:hAnsi="Segoe UI" w:cs="Segoe UI"/>
+          <w:b/>
+          <w:i/>
+          <w:color w:val="172B4D"/>
+          <w:spacing w:val="-1"/>
+          <w:sz w:val="21"/>
+          <w:szCs w:val="21"/>
+        </w:rPr>
+        <w:t>user</w:t>
+      </w:r>
+      <w:proofErr w:type="spellEnd"/>
+      <w:r>
+        <w:rPr>
+          <w:rFonts w:ascii="Segoe UI" w:hAnsi="Segoe UI" w:cs="Segoe UI"/>
+          <w:b/>
+          <w:i/>
+          <w:color w:val="172B4D"/>
+          <w:spacing w:val="-1"/>
+          <w:sz w:val="21"/>
+          <w:szCs w:val="21"/>
+        </w:rPr>
+        <w:t>/</w:t>
+      </w:r>
+      <w:proofErr w:type="spellStart"/>
+      <w:r>
+        <w:rPr>
+          <w:rFonts w:ascii="Segoe UI" w:hAnsi="Segoe UI" w:cs="Segoe UI"/>
+          <w:b/>
+          <w:i/>
+          <w:color w:val="172B4D"/>
+          <w:spacing w:val="-1"/>
+          <w:sz w:val="21"/>
+          <w:szCs w:val="21"/>
+        </w:rPr>
+        <w:t>create</w:t>
+      </w:r>
+      <w:proofErr w:type="spellEnd"/>
+      <w:r>
+        <w:rPr>
+          <w:rFonts w:ascii="Segoe UI" w:hAnsi="Segoe UI" w:cs="Segoe UI"/>
+          <w:b/>
+          <w:i/>
+          <w:color w:val="172B4D"/>
+          <w:spacing w:val="-1"/>
+          <w:sz w:val="21"/>
+          <w:szCs w:val="21"/>
+        </w:rPr>
+        <w:t>)</w:t>
+      </w:r>
     </w:p>
     <w:p>
       <w:pPr>
@@ -184,6 +384,158 @@
         </w:rPr>
         <w:t xml:space="preserve"> 3: Belépés/Kilépés</w:t>
       </w:r>
+      <w:r>
+        <w:rPr>
+          <w:rFonts w:ascii="Segoe UI" w:hAnsi="Segoe UI" w:cs="Segoe UI"/>
+          <w:color w:val="172B4D"/>
+          <w:spacing w:val="-1"/>
+          <w:sz w:val="21"/>
+          <w:szCs w:val="21"/>
+        </w:rPr>
+        <w:t xml:space="preserve"> </w:t>
+      </w:r>
+      <w:r>
+        <w:rPr>
+          <w:rFonts w:ascii="Segoe UI" w:hAnsi="Segoe UI" w:cs="Segoe UI"/>
+          <w:b/>
+          <w:i/>
+          <w:color w:val="172B4D"/>
+          <w:spacing w:val="-1"/>
+          <w:sz w:val="21"/>
+          <w:szCs w:val="21"/>
+        </w:rPr>
+        <w:t>(POST /</w:t>
+      </w:r>
+      <w:proofErr w:type="spellStart"/>
+      <w:r>
+        <w:rPr>
+          <w:rFonts w:ascii="Segoe UI" w:hAnsi="Segoe UI" w:cs="Segoe UI"/>
+          <w:b/>
+          <w:i/>
+          <w:color w:val="172B4D"/>
+          <w:spacing w:val="-1"/>
+          <w:sz w:val="21"/>
+          <w:szCs w:val="21"/>
+        </w:rPr>
+        <w:t>api</w:t>
+      </w:r>
+      <w:proofErr w:type="spellEnd"/>
+      <w:r>
+        <w:rPr>
+          <w:rFonts w:ascii="Segoe UI" w:hAnsi="Segoe UI" w:cs="Segoe UI"/>
+          <w:b/>
+          <w:i/>
+          <w:color w:val="172B4D"/>
+          <w:spacing w:val="-1"/>
+          <w:sz w:val="21"/>
+          <w:szCs w:val="21"/>
+        </w:rPr>
+        <w:t>/</w:t>
+      </w:r>
+      <w:proofErr w:type="spellStart"/>
+      <w:r>
+        <w:rPr>
+          <w:rFonts w:ascii="Segoe UI" w:hAnsi="Segoe UI" w:cs="Segoe UI"/>
+          <w:b/>
+          <w:i/>
+          <w:color w:val="172B4D"/>
+          <w:spacing w:val="-1"/>
+          <w:sz w:val="21"/>
+          <w:szCs w:val="21"/>
+        </w:rPr>
+        <w:t>user</w:t>
+      </w:r>
+      <w:proofErr w:type="spellEnd"/>
+      <w:r>
+        <w:rPr>
+          <w:rFonts w:ascii="Segoe UI" w:hAnsi="Segoe UI" w:cs="Segoe UI"/>
+          <w:b/>
+          <w:i/>
+          <w:color w:val="172B4D"/>
+          <w:spacing w:val="-1"/>
+          <w:sz w:val="21"/>
+          <w:szCs w:val="21"/>
+        </w:rPr>
+        <w:t>/login, /</w:t>
+      </w:r>
+      <w:proofErr w:type="spellStart"/>
+      <w:r>
+        <w:rPr>
+          <w:rFonts w:ascii="Segoe UI" w:hAnsi="Segoe UI" w:cs="Segoe UI"/>
+          <w:b/>
+          <w:i/>
+          <w:color w:val="172B4D"/>
+          <w:spacing w:val="-1"/>
+          <w:sz w:val="21"/>
+          <w:szCs w:val="21"/>
+        </w:rPr>
+        <w:t>api</w:t>
+      </w:r>
+      <w:proofErr w:type="spellEnd"/>
+      <w:r>
+        <w:rPr>
+          <w:rFonts w:ascii="Segoe UI" w:hAnsi="Segoe UI" w:cs="Segoe UI"/>
+          <w:b/>
+          <w:i/>
+          <w:color w:val="172B4D"/>
+          <w:spacing w:val="-1"/>
+          <w:sz w:val="21"/>
+          <w:szCs w:val="21"/>
+        </w:rPr>
+        <w:t>/</w:t>
+      </w:r>
+      <w:proofErr w:type="spellStart"/>
+      <w:r>
+        <w:rPr>
+          <w:rFonts w:ascii="Segoe UI" w:hAnsi="Segoe UI" w:cs="Segoe UI"/>
+          <w:b/>
+          <w:i/>
+          <w:color w:val="172B4D"/>
+          <w:spacing w:val="-1"/>
+          <w:sz w:val="21"/>
+          <w:szCs w:val="21"/>
+        </w:rPr>
+        <w:t>user</w:t>
+      </w:r>
+      <w:proofErr w:type="spellEnd"/>
+      <w:r>
+        <w:rPr>
+          <w:rFonts w:ascii="Segoe UI" w:hAnsi="Segoe UI" w:cs="Segoe UI"/>
+          <w:b/>
+          <w:i/>
+          <w:color w:val="172B4D"/>
+          <w:spacing w:val="-1"/>
+          <w:sz w:val="21"/>
+          <w:szCs w:val="21"/>
+        </w:rPr>
+        <w:t>/</w:t>
+      </w:r>
+      <w:proofErr w:type="spellStart"/>
+      <w:r>
+        <w:rPr>
+          <w:rFonts w:ascii="Segoe UI" w:hAnsi="Segoe UI" w:cs="Segoe UI"/>
+          <w:b/>
+          <w:i/>
+          <w:color w:val="172B4D"/>
+          <w:spacing w:val="-1"/>
+          <w:sz w:val="21"/>
+          <w:szCs w:val="21"/>
+        </w:rPr>
+        <w:t>logout</w:t>
+      </w:r>
+      <w:proofErr w:type="spellEnd"/>
+      <w:r>
+        <w:rPr>
+          <w:rFonts w:ascii="Segoe UI" w:hAnsi="Segoe UI" w:cs="Segoe UI"/>
+          <w:b/>
+          <w:i/>
+          <w:color w:val="172B4D"/>
+          <w:spacing w:val="-1"/>
+          <w:sz w:val="21"/>
+          <w:szCs w:val="21"/>
+        </w:rPr>
+        <w:t>)</w:t>
+      </w:r>
     </w:p>
     <w:p>
       <w:pPr>
@@ -282,6 +634,106 @@
         </w:rPr>
         <w:t>(a vetítés tartalmazza a filmet, az időpontot, a termet)</w:t>
       </w:r>
+      <w:r>
+        <w:rPr>
+          <w:rFonts w:ascii="Segoe UI" w:hAnsi="Segoe UI" w:cs="Segoe UI"/>
+          <w:color w:val="172B4D"/>
+          <w:spacing w:val="-1"/>
+          <w:sz w:val="21"/>
+          <w:szCs w:val="21"/>
+        </w:rPr>
+        <w:t xml:space="preserve"> </w:t>
+      </w:r>
+      <w:r>
+        <w:rPr>
+          <w:rFonts w:ascii="Segoe UI" w:hAnsi="Segoe UI" w:cs="Segoe UI"/>
+          <w:b/>
+          <w:i/>
+          <w:color w:val="172B4D"/>
+          <w:spacing w:val="-1"/>
+          <w:sz w:val="21"/>
+          <w:szCs w:val="21"/>
+        </w:rPr>
+        <w:t>(POST /</w:t>
+      </w:r>
+      <w:proofErr w:type="spellStart"/>
+      <w:r>
+        <w:rPr>
+          <w:rFonts w:ascii="Segoe UI" w:hAnsi="Segoe UI" w:cs="Segoe UI"/>
+          <w:b/>
+          <w:i/>
+          <w:color w:val="172B4D"/>
+          <w:spacing w:val="-1"/>
+          <w:sz w:val="21"/>
+          <w:szCs w:val="21"/>
+        </w:rPr>
+        <w:t>api</w:t>
+      </w:r>
+      <w:proofErr w:type="spellEnd"/>
+      <w:r>
+        <w:rPr>
+          <w:rFonts w:ascii="Segoe UI" w:hAnsi="Segoe UI" w:cs="Segoe UI"/>
+          <w:b/>
+          <w:i/>
+          <w:color w:val="172B4D"/>
+          <w:spacing w:val="-1"/>
+          <w:sz w:val="21"/>
+          <w:szCs w:val="21"/>
+        </w:rPr>
+        <w:t>/</w:t>
+      </w:r>
+      <w:proofErr w:type="spellStart"/>
+      <w:r>
+        <w:rPr>
+          <w:rFonts w:ascii="Segoe UI" w:hAnsi="Segoe UI" w:cs="Segoe UI"/>
+          <w:b/>
+          <w:i/>
+          <w:color w:val="172B4D"/>
+          <w:spacing w:val="-1"/>
+          <w:sz w:val="21"/>
+          <w:szCs w:val="21"/>
+        </w:rPr>
+        <w:t>order</w:t>
+      </w:r>
+      <w:proofErr w:type="spellEnd"/>
+      <w:r>
+        <w:rPr>
+          <w:rFonts w:ascii="Segoe UI" w:hAnsi="Segoe UI" w:cs="Segoe UI"/>
+          <w:b/>
+          <w:i/>
+          <w:color w:val="172B4D"/>
+          <w:spacing w:val="-1"/>
+          <w:sz w:val="21"/>
+          <w:szCs w:val="21"/>
+        </w:rPr>
+        <w:t>/</w:t>
+      </w:r>
+      <w:proofErr w:type="spellStart"/>
+      <w:r>
+        <w:rPr>
+          <w:rFonts w:ascii="Segoe UI" w:hAnsi="Segoe UI" w:cs="Segoe UI"/>
+          <w:b/>
+          <w:i/>
+          <w:color w:val="172B4D"/>
+          <w:spacing w:val="-1"/>
+          <w:sz w:val="21"/>
+          <w:szCs w:val="21"/>
+        </w:rPr>
+        <w:t>create</w:t>
+      </w:r>
+      <w:proofErr w:type="spellEnd"/>
+      <w:r>
+        <w:rPr>
+          <w:rFonts w:ascii="Segoe UI" w:hAnsi="Segoe UI" w:cs="Segoe UI"/>
+          <w:b/>
+          <w:i/>
+          <w:color w:val="172B4D"/>
+          <w:spacing w:val="-1"/>
+          <w:sz w:val="21"/>
+          <w:szCs w:val="21"/>
+        </w:rPr>
+        <w:t>)</w:t>
+      </w:r>
     </w:p>
     <w:p>
       <w:pPr>
@@ -362,6 +814,80 @@
         </w:rPr>
         <w:t xml:space="preserve"> jóváhagyhatja a rendeléseket, majd lezárhatja azokat.</w:t>
       </w:r>
+      <w:r>
+        <w:rPr>
+          <w:rFonts w:ascii="Segoe UI" w:hAnsi="Segoe UI" w:cs="Segoe UI"/>
+          <w:color w:val="172B4D"/>
+          <w:spacing w:val="-1"/>
+          <w:sz w:val="21"/>
+          <w:szCs w:val="21"/>
+        </w:rPr>
+        <w:t xml:space="preserve"> </w:t>
+      </w:r>
+      <w:r>
+        <w:rPr>
+          <w:rFonts w:ascii="Segoe UI" w:hAnsi="Segoe UI" w:cs="Segoe UI"/>
+          <w:b/>
+          <w:i/>
+          <w:color w:val="172B4D"/>
+          <w:spacing w:val="-1"/>
+          <w:sz w:val="21"/>
+          <w:szCs w:val="21"/>
+        </w:rPr>
+        <w:t>(POST /</w:t>
+      </w:r>
+      <w:proofErr w:type="spellStart"/>
+      <w:r>
+        <w:rPr>
+          <w:rFonts w:ascii="Segoe UI" w:hAnsi="Segoe UI" w:cs="Segoe UI"/>
+          <w:b/>
+          <w:i/>
+          <w:color w:val="172B4D"/>
+          <w:spacing w:val="-1"/>
+          <w:sz w:val="21"/>
+          <w:szCs w:val="21"/>
+        </w:rPr>
+        <w:t>api</w:t>
+      </w:r>
+      <w:proofErr w:type="spellEnd"/>
+      <w:r>
+        <w:rPr>
+          <w:rFonts w:ascii="Segoe UI" w:hAnsi="Segoe UI" w:cs="Segoe UI"/>
+          <w:b/>
+          <w:i/>
+          <w:color w:val="172B4D"/>
+          <w:spacing w:val="-1"/>
+          <w:sz w:val="21"/>
+          <w:szCs w:val="21"/>
+        </w:rPr>
+        <w:t>/</w:t>
+      </w:r>
+      <w:proofErr w:type="spellStart"/>
+      <w:r>
+        <w:rPr>
+          <w:rFonts w:ascii="Segoe UI" w:hAnsi="Segoe UI" w:cs="Segoe UI"/>
+          <w:b/>
+          <w:i/>
+          <w:color w:val="172B4D"/>
+          <w:spacing w:val="-1"/>
+          <w:sz w:val="21"/>
+          <w:szCs w:val="21"/>
+        </w:rPr>
+        <w:t>order</w:t>
+      </w:r>
+      <w:proofErr w:type="spellEnd"/>
+      <w:r>
+        <w:rPr>
+          <w:rFonts w:ascii="Segoe UI" w:hAnsi="Segoe UI" w:cs="Segoe UI"/>
+          <w:b/>
+          <w:i/>
+          <w:color w:val="172B4D"/>
+          <w:spacing w:val="-1"/>
+          <w:sz w:val="21"/>
+          <w:szCs w:val="21"/>
+        </w:rPr>
+        <w:t>/update)</w:t>
+      </w:r>
     </w:p>
     <w:p>
       <w:pPr>
@@ -492,6 +1018,221 @@
         </w:rPr>
         <w:t>, rendeléseket</w:t>
       </w:r>
+      <w:r>
+        <w:rPr>
+          <w:rFonts w:ascii="Segoe UI" w:hAnsi="Segoe UI" w:cs="Segoe UI"/>
+          <w:color w:val="172B4D"/>
+          <w:spacing w:val="-1"/>
+          <w:sz w:val="21"/>
+          <w:szCs w:val="21"/>
+        </w:rPr>
+        <w:t xml:space="preserve"> </w:t>
+      </w:r>
+      <w:r>
+        <w:rPr>
+          <w:rFonts w:ascii="Segoe UI" w:hAnsi="Segoe UI" w:cs="Segoe UI"/>
+          <w:color w:val="172B4D"/>
+          <w:spacing w:val="-1"/>
+          <w:sz w:val="21"/>
+          <w:szCs w:val="21"/>
+        </w:rPr>
+        <w:br/>
+      </w:r>
+      <w:r>
+        <w:rPr>
+          <w:rFonts w:ascii="Segoe UI" w:hAnsi="Segoe UI" w:cs="Segoe UI"/>
+          <w:b/>
+          <w:i/>
+          <w:color w:val="172B4D"/>
+          <w:spacing w:val="-1"/>
+          <w:sz w:val="21"/>
+          <w:szCs w:val="21"/>
+        </w:rPr>
+        <w:t>(</w:t>
+      </w:r>
+      <w:r>
+        <w:rPr>
+          <w:rFonts w:ascii="Segoe UI" w:hAnsi="Segoe UI" w:cs="Segoe UI"/>
+          <w:b/>
+          <w:i/>
+          <w:color w:val="172B4D"/>
+          <w:spacing w:val="-1"/>
+          <w:sz w:val="21"/>
+          <w:szCs w:val="21"/>
+        </w:rPr>
+        <w:br/>
+        <w:t>POST /</w:t>
+      </w:r>
+      <w:proofErr w:type="spellStart"/>
+      <w:r>
+        <w:rPr>
+          <w:rFonts w:ascii="Segoe UI" w:hAnsi="Segoe UI" w:cs="Segoe UI"/>
+          <w:b/>
+          <w:i/>
+          <w:color w:val="172B4D"/>
+          <w:spacing w:val="-1"/>
+          <w:sz w:val="21"/>
+          <w:szCs w:val="21"/>
+        </w:rPr>
+        <w:t>api</w:t>
+      </w:r>
+      <w:proofErr w:type="spellEnd"/>
+      <w:r>
+        <w:rPr>
+          <w:rFonts w:ascii="Segoe UI" w:hAnsi="Segoe UI" w:cs="Segoe UI"/>
+          <w:b/>
+          <w:i/>
+          <w:color w:val="172B4D"/>
+          <w:spacing w:val="-1"/>
+          <w:sz w:val="21"/>
+          <w:szCs w:val="21"/>
+        </w:rPr>
+        <w:t>/a/</w:t>
+      </w:r>
+      <w:proofErr w:type="spellStart"/>
+      <w:r>
+        <w:rPr>
+          <w:rFonts w:ascii="Segoe UI" w:hAnsi="Segoe UI" w:cs="Segoe UI"/>
+          <w:b/>
+          <w:i/>
+          <w:color w:val="172B4D"/>
+          <w:spacing w:val="-1"/>
+          <w:sz w:val="21"/>
+          <w:szCs w:val="21"/>
+        </w:rPr>
+        <w:t>delete</w:t>
+      </w:r>
+      <w:proofErr w:type="spellEnd"/>
+      <w:r>
+        <w:rPr>
+          <w:rFonts w:ascii="Segoe UI" w:hAnsi="Segoe UI" w:cs="Segoe UI"/>
+          <w:b/>
+          <w:i/>
+          <w:color w:val="172B4D"/>
+          <w:spacing w:val="-1"/>
+          <w:sz w:val="21"/>
+          <w:szCs w:val="21"/>
+        </w:rPr>
+        <w:br/>
+        <w:t>a = {</w:t>
+      </w:r>
+      <w:proofErr w:type="spellStart"/>
+      <w:r>
+        <w:rPr>
+          <w:rFonts w:ascii="Segoe UI" w:hAnsi="Segoe UI" w:cs="Segoe UI"/>
+          <w:b/>
+          <w:i/>
+          <w:color w:val="172B4D"/>
+          <w:spacing w:val="-1"/>
+          <w:sz w:val="21"/>
+          <w:szCs w:val="21"/>
+        </w:rPr>
+        <w:t>movie</w:t>
+      </w:r>
+      <w:proofErr w:type="spellEnd"/>
+      <w:r>
+        <w:rPr>
+          <w:rFonts w:ascii="Segoe UI" w:hAnsi="Segoe UI" w:cs="Segoe UI"/>
+          <w:b/>
+          <w:i/>
+          <w:color w:val="172B4D"/>
+          <w:spacing w:val="-1"/>
+          <w:sz w:val="21"/>
+          <w:szCs w:val="21"/>
+        </w:rPr>
+        <w:t xml:space="preserve">, </w:t>
+      </w:r>
+      <w:proofErr w:type="spellStart"/>
+      <w:r>
+        <w:rPr>
+          <w:rFonts w:ascii="Segoe UI" w:hAnsi="Segoe UI" w:cs="Segoe UI"/>
+          <w:b/>
+          <w:i/>
+          <w:color w:val="172B4D"/>
+          <w:spacing w:val="-1"/>
+          <w:sz w:val="21"/>
+          <w:szCs w:val="21"/>
+        </w:rPr>
+        <w:t>room</w:t>
+      </w:r>
+      <w:proofErr w:type="spellEnd"/>
+      <w:r>
+        <w:rPr>
+          <w:rFonts w:ascii="Segoe UI" w:hAnsi="Segoe UI" w:cs="Segoe UI"/>
+          <w:b/>
+          <w:i/>
+          <w:color w:val="172B4D"/>
+          <w:spacing w:val="-1"/>
+          <w:sz w:val="21"/>
+          <w:szCs w:val="21"/>
+        </w:rPr>
+        <w:t xml:space="preserve">, </w:t>
+      </w:r>
+      <w:proofErr w:type="spellStart"/>
+      <w:r>
+        <w:rPr>
+          <w:rFonts w:ascii="Segoe UI" w:hAnsi="Segoe UI" w:cs="Segoe UI"/>
+          <w:b/>
+          <w:i/>
+          <w:color w:val="172B4D"/>
+          <w:spacing w:val="-1"/>
+          <w:sz w:val="21"/>
+          <w:szCs w:val="21"/>
+        </w:rPr>
+        <w:t>presentation</w:t>
+      </w:r>
+      <w:proofErr w:type="spellEnd"/>
+      <w:r>
+        <w:rPr>
+          <w:rFonts w:ascii="Segoe UI" w:hAnsi="Segoe UI" w:cs="Segoe UI"/>
+          <w:b/>
+          <w:i/>
+          <w:color w:val="172B4D"/>
+          <w:spacing w:val="-1"/>
+          <w:sz w:val="21"/>
+          <w:szCs w:val="21"/>
+        </w:rPr>
+        <w:t xml:space="preserve">, </w:t>
+      </w:r>
+      <w:proofErr w:type="spellStart"/>
+      <w:r>
+        <w:rPr>
+          <w:rFonts w:ascii="Segoe UI" w:hAnsi="Segoe UI" w:cs="Segoe UI"/>
+          <w:b/>
+          <w:i/>
+          <w:color w:val="172B4D"/>
+          <w:spacing w:val="-1"/>
+          <w:sz w:val="21"/>
+          <w:szCs w:val="21"/>
+        </w:rPr>
+        <w:t>order</w:t>
+      </w:r>
+      <w:proofErr w:type="spellEnd"/>
+      <w:r>
+        <w:rPr>
+          <w:rFonts w:ascii="Segoe UI" w:hAnsi="Segoe UI" w:cs="Segoe UI"/>
+          <w:b/>
+          <w:i/>
+          <w:color w:val="172B4D"/>
+          <w:spacing w:val="-1"/>
+          <w:sz w:val="21"/>
+          <w:szCs w:val="21"/>
+        </w:rPr>
+        <w:t>}</w:t>
+      </w:r>
+      <w:r>
+        <w:rPr>
+          <w:rFonts w:ascii="Segoe UI" w:hAnsi="Segoe UI" w:cs="Segoe UI"/>
+          <w:b/>
+          <w:i/>
+          <w:color w:val="172B4D"/>
+          <w:spacing w:val="-1"/>
+          <w:sz w:val="21"/>
+          <w:szCs w:val="21"/>
+        </w:rPr>
+        <w:br/>
+        <w:t>)</w:t>
+      </w:r>
     </w:p>
     <w:p>
       <w:pPr>
@@ -582,6 +1323,185 @@
         </w:rPr>
         <w:t xml:space="preserve"> felhasználó új filmeket, termeket, vetítéseket tud felvenni az adatbázisba</w:t>
       </w:r>
+      <w:r>
+        <w:rPr>
+          <w:rFonts w:ascii="Segoe UI" w:hAnsi="Segoe UI" w:cs="Segoe UI"/>
+          <w:color w:val="172B4D"/>
+          <w:spacing w:val="-1"/>
+          <w:sz w:val="21"/>
+          <w:szCs w:val="21"/>
+        </w:rPr>
+        <w:br/>
+      </w:r>
+      <w:r>
+        <w:rPr>
+          <w:rFonts w:ascii="Segoe UI" w:hAnsi="Segoe UI" w:cs="Segoe UI"/>
+          <w:b/>
+          <w:i/>
+          <w:color w:val="172B4D"/>
+          <w:spacing w:val="-1"/>
+          <w:sz w:val="21"/>
+          <w:szCs w:val="21"/>
+        </w:rPr>
+        <w:t>(</w:t>
+      </w:r>
+      <w:r>
+        <w:rPr>
+          <w:rFonts w:ascii="Segoe UI" w:hAnsi="Segoe UI" w:cs="Segoe UI"/>
+          <w:b/>
+          <w:i/>
+          <w:color w:val="172B4D"/>
+          <w:spacing w:val="-1"/>
+          <w:sz w:val="21"/>
+          <w:szCs w:val="21"/>
+        </w:rPr>
+        <w:br/>
+        <w:t>POST /</w:t>
+      </w:r>
+      <w:proofErr w:type="spellStart"/>
+      <w:r>
+        <w:rPr>
+          <w:rFonts w:ascii="Segoe UI" w:hAnsi="Segoe UI" w:cs="Segoe UI"/>
+          <w:b/>
+          <w:i/>
+          <w:color w:val="172B4D"/>
+          <w:spacing w:val="-1"/>
+          <w:sz w:val="21"/>
+          <w:szCs w:val="21"/>
+        </w:rPr>
+        <w:t>api</w:t>
+      </w:r>
+      <w:proofErr w:type="spellEnd"/>
+      <w:r>
+        <w:rPr>
+          <w:rFonts w:ascii="Segoe UI" w:hAnsi="Segoe UI" w:cs="Segoe UI"/>
+          <w:b/>
+          <w:i/>
+          <w:color w:val="172B4D"/>
+          <w:spacing w:val="-1"/>
+          <w:sz w:val="21"/>
+          <w:szCs w:val="21"/>
+        </w:rPr>
+        <w:t>/a/</w:t>
+      </w:r>
+      <w:proofErr w:type="spellStart"/>
+      <w:r>
+        <w:rPr>
+          <w:rFonts w:ascii="Segoe UI" w:hAnsi="Segoe UI" w:cs="Segoe UI"/>
+          <w:b/>
+          <w:i/>
+          <w:color w:val="172B4D"/>
+          <w:spacing w:val="-1"/>
+          <w:sz w:val="21"/>
+          <w:szCs w:val="21"/>
+        </w:rPr>
+        <w:t>create</w:t>
+      </w:r>
+      <w:proofErr w:type="spellEnd"/>
+      <w:r>
+        <w:rPr>
+          <w:rFonts w:ascii="Segoe UI" w:hAnsi="Segoe UI" w:cs="Segoe UI"/>
+          <w:b/>
+          <w:i/>
+          <w:color w:val="172B4D"/>
+          <w:spacing w:val="-1"/>
+          <w:sz w:val="21"/>
+          <w:szCs w:val="21"/>
+        </w:rPr>
+        <w:br/>
+        <w:t>a = {</w:t>
+      </w:r>
+      <w:proofErr w:type="spellStart"/>
+      <w:r>
+        <w:rPr>
+          <w:rFonts w:ascii="Segoe UI" w:hAnsi="Segoe UI" w:cs="Segoe UI"/>
+          <w:b/>
+          <w:i/>
+          <w:color w:val="172B4D"/>
+          <w:spacing w:val="-1"/>
+          <w:sz w:val="21"/>
+          <w:szCs w:val="21"/>
+        </w:rPr>
+        <w:t>movie</w:t>
+      </w:r>
+      <w:proofErr w:type="spellEnd"/>
+      <w:r>
+        <w:rPr>
+          <w:rFonts w:ascii="Segoe UI" w:hAnsi="Segoe UI" w:cs="Segoe UI"/>
+          <w:b/>
+          <w:i/>
+          <w:color w:val="172B4D"/>
+          <w:spacing w:val="-1"/>
+          <w:sz w:val="21"/>
+          <w:szCs w:val="21"/>
+        </w:rPr>
+        <w:t xml:space="preserve">, </w:t>
+      </w:r>
+      <w:proofErr w:type="spellStart"/>
+      <w:r>
+        <w:rPr>
+          <w:rFonts w:ascii="Segoe UI" w:hAnsi="Segoe UI" w:cs="Segoe UI"/>
+          <w:b/>
+          <w:i/>
+          <w:color w:val="172B4D"/>
+          <w:spacing w:val="-1"/>
+          <w:sz w:val="21"/>
+          <w:szCs w:val="21"/>
+        </w:rPr>
+        <w:t>room</w:t>
+      </w:r>
+      <w:proofErr w:type="spellEnd"/>
+      <w:r>
+        <w:rPr>
+          <w:rFonts w:ascii="Segoe UI" w:hAnsi="Segoe UI" w:cs="Segoe UI"/>
+          <w:b/>
+          <w:i/>
+          <w:color w:val="172B4D"/>
+          <w:spacing w:val="-1"/>
+          <w:sz w:val="21"/>
+          <w:szCs w:val="21"/>
+        </w:rPr>
+        <w:t xml:space="preserve">, </w:t>
+      </w:r>
+      <w:proofErr w:type="spellStart"/>
+      <w:r>
+        <w:rPr>
+          <w:rFonts w:ascii="Segoe UI" w:hAnsi="Segoe UI" w:cs="Segoe UI"/>
+          <w:b/>
+          <w:i/>
+          <w:color w:val="172B4D"/>
+          <w:spacing w:val="-1"/>
+          <w:sz w:val="21"/>
+          <w:szCs w:val="21"/>
+        </w:rPr>
+        <w:t>presentation</w:t>
+      </w:r>
+      <w:proofErr w:type="spellEnd"/>
+      <w:r>
+        <w:rPr>
+          <w:rFonts w:ascii="Segoe UI" w:hAnsi="Segoe UI" w:cs="Segoe UI"/>
+          <w:b/>
+          <w:i/>
+          <w:color w:val="172B4D"/>
+          <w:spacing w:val="-1"/>
+          <w:sz w:val="21"/>
+          <w:szCs w:val="21"/>
+        </w:rPr>
+        <w:t xml:space="preserve"> }</w:t>
+      </w:r>
+      <w:r>
+        <w:rPr>
+          <w:rFonts w:ascii="Segoe UI" w:hAnsi="Segoe UI" w:cs="Segoe UI"/>
+          <w:b/>
+          <w:i/>
+          <w:color w:val="172B4D"/>
+          <w:spacing w:val="-1"/>
+          <w:sz w:val="21"/>
+          <w:szCs w:val="21"/>
+        </w:rPr>
+        <w:br/>
+        <w:t>)</w:t>
+      </w:r>
     </w:p>
     <w:p>
       <w:pPr>
@@ -684,6 +1604,171 @@
         </w:rPr>
         <w:t xml:space="preserve"> is frissítheti saját adatait (cím, jelszó, név)</w:t>
       </w:r>
+      <w:r>
+        <w:rPr>
+          <w:rFonts w:ascii="Segoe UI" w:hAnsi="Segoe UI" w:cs="Segoe UI"/>
+          <w:color w:val="172B4D"/>
+          <w:spacing w:val="-1"/>
+          <w:sz w:val="21"/>
+          <w:szCs w:val="21"/>
+        </w:rPr>
+        <w:br/>
+      </w:r>
+      <w:r>
+        <w:rPr>
+          <w:rFonts w:ascii="Segoe UI" w:hAnsi="Segoe UI" w:cs="Segoe UI"/>
+          <w:b/>
+          <w:i/>
+          <w:color w:val="172B4D"/>
+          <w:spacing w:val="-1"/>
+          <w:sz w:val="21"/>
+          <w:szCs w:val="21"/>
+        </w:rPr>
+        <w:t>(</w:t>
+      </w:r>
+      <w:r>
+        <w:rPr>
+          <w:rFonts w:ascii="Segoe UI" w:hAnsi="Segoe UI" w:cs="Segoe UI"/>
+          <w:b/>
+          <w:i/>
+          <w:color w:val="172B4D"/>
+          <w:spacing w:val="-1"/>
+          <w:sz w:val="21"/>
+          <w:szCs w:val="21"/>
+        </w:rPr>
+        <w:br/>
+        <w:t>POST /</w:t>
+      </w:r>
+      <w:proofErr w:type="spellStart"/>
+      <w:r>
+        <w:rPr>
+          <w:rFonts w:ascii="Segoe UI" w:hAnsi="Segoe UI" w:cs="Segoe UI"/>
+          <w:b/>
+          <w:i/>
+          <w:color w:val="172B4D"/>
+          <w:spacing w:val="-1"/>
+          <w:sz w:val="21"/>
+          <w:szCs w:val="21"/>
+        </w:rPr>
+        <w:t>api</w:t>
+      </w:r>
+      <w:proofErr w:type="spellEnd"/>
+      <w:r>
+        <w:rPr>
+          <w:rFonts w:ascii="Segoe UI" w:hAnsi="Segoe UI" w:cs="Segoe UI"/>
+          <w:b/>
+          <w:i/>
+          <w:color w:val="172B4D"/>
+          <w:spacing w:val="-1"/>
+          <w:sz w:val="21"/>
+          <w:szCs w:val="21"/>
+        </w:rPr>
+        <w:t>/a/update</w:t>
+      </w:r>
+      <w:r>
+        <w:rPr>
+          <w:rFonts w:ascii="Segoe UI" w:hAnsi="Segoe UI" w:cs="Segoe UI"/>
+          <w:b/>
+          <w:i/>
+          <w:color w:val="172B4D"/>
+          <w:spacing w:val="-1"/>
+          <w:sz w:val="21"/>
+          <w:szCs w:val="21"/>
+        </w:rPr>
+        <w:br/>
+        <w:t>a = {</w:t>
+      </w:r>
+      <w:proofErr w:type="spellStart"/>
+      <w:r>
+        <w:rPr>
+          <w:rFonts w:ascii="Segoe UI" w:hAnsi="Segoe UI" w:cs="Segoe UI"/>
+          <w:b/>
+          <w:i/>
+          <w:color w:val="172B4D"/>
+          <w:spacing w:val="-1"/>
+          <w:sz w:val="21"/>
+          <w:szCs w:val="21"/>
+        </w:rPr>
+        <w:t>movie</w:t>
+      </w:r>
+      <w:proofErr w:type="spellEnd"/>
+      <w:r>
+        <w:rPr>
+          <w:rFonts w:ascii="Segoe UI" w:hAnsi="Segoe UI" w:cs="Segoe UI"/>
+          <w:b/>
+          <w:i/>
+          <w:color w:val="172B4D"/>
+          <w:spacing w:val="-1"/>
+          <w:sz w:val="21"/>
+          <w:szCs w:val="21"/>
+        </w:rPr>
+        <w:t xml:space="preserve">, </w:t>
+      </w:r>
+      <w:proofErr w:type="spellStart"/>
+      <w:r>
+        <w:rPr>
+          <w:rFonts w:ascii="Segoe UI" w:hAnsi="Segoe UI" w:cs="Segoe UI"/>
+          <w:b/>
+          <w:i/>
+          <w:color w:val="172B4D"/>
+          <w:spacing w:val="-1"/>
+          <w:sz w:val="21"/>
+          <w:szCs w:val="21"/>
+        </w:rPr>
+        <w:t>room</w:t>
+      </w:r>
+      <w:proofErr w:type="spellEnd"/>
+      <w:r>
+        <w:rPr>
+          <w:rFonts w:ascii="Segoe UI" w:hAnsi="Segoe UI" w:cs="Segoe UI"/>
+          <w:b/>
+          <w:i/>
+          <w:color w:val="172B4D"/>
+          <w:spacing w:val="-1"/>
+          <w:sz w:val="21"/>
+          <w:szCs w:val="21"/>
+        </w:rPr>
+        <w:t xml:space="preserve">, </w:t>
+      </w:r>
+      <w:proofErr w:type="spellStart"/>
+      <w:r>
+        <w:rPr>
+          <w:rFonts w:ascii="Segoe UI" w:hAnsi="Segoe UI" w:cs="Segoe UI"/>
+          <w:b/>
+          <w:i/>
+          <w:color w:val="172B4D"/>
+          <w:spacing w:val="-1"/>
+          <w:sz w:val="21"/>
+          <w:szCs w:val="21"/>
+        </w:rPr>
+        <w:t>presentation</w:t>
+      </w:r>
+      <w:proofErr w:type="spellEnd"/>
+      <w:r>
+        <w:rPr>
+          <w:rFonts w:ascii="Segoe UI" w:hAnsi="Segoe UI" w:cs="Segoe UI"/>
+          <w:b/>
+          <w:i/>
+          <w:color w:val="172B4D"/>
+          <w:spacing w:val="-1"/>
+          <w:sz w:val="21"/>
+          <w:szCs w:val="21"/>
+        </w:rPr>
+        <w:t xml:space="preserve"> }</w:t>
+      </w:r>
+      <w:r>
+        <w:rPr>
+          <w:rFonts w:ascii="Segoe UI" w:hAnsi="Segoe UI" w:cs="Segoe UI"/>
+          <w:b/>
+          <w:i/>
+          <w:color w:val="172B4D"/>
+          <w:spacing w:val="-1"/>
+          <w:sz w:val="21"/>
+          <w:szCs w:val="21"/>
+        </w:rPr>
+        <w:br/>
+        <w:t>)</w:t>
+      </w:r>
     </w:p>
     <w:p/>
     <w:p>
@@ -796,6 +1881,7 @@
         </w:numPr>
       </w:pPr>
       <w:r>
+        <w:lastRenderedPageBreak/>
         <w:t>Sikertelen eredmény: a megadott e-mail cím már regisztrálva lett</w:t>
       </w:r>
     </w:p>
@@ -891,13 +1977,8 @@
           <w:numId w:val="1"/>
         </w:numPr>
       </w:pPr>
-      <w:proofErr w:type="gramStart"/>
-      <w:r>
-        <w:t>A</w:t>
-      </w:r>
-      <w:proofErr w:type="gramEnd"/>
-      <w:r>
-        <w:t xml:space="preserve"> </w:t>
+      <w:r>
+        <w:t xml:space="preserve">A </w:t>
       </w:r>
       <w:proofErr w:type="spellStart"/>
       <w:r>
@@ -917,7 +1998,6 @@
         </w:numPr>
       </w:pPr>
       <w:r>
-        <w:lastRenderedPageBreak/>
         <w:t>Kiegészítés:</w:t>
       </w:r>
     </w:p>
@@ -930,15 +2010,7 @@
         </w:numPr>
       </w:pPr>
       <w:r>
-        <w:t xml:space="preserve">A megadott e-mail cím hibás: nem megfelelő formátumú, a rendszer jelzi a hibát, ekkor </w:t>
-      </w:r>
-      <w:proofErr w:type="gramStart"/>
-      <w:r>
-        <w:t>a</w:t>
-      </w:r>
-      <w:proofErr w:type="gramEnd"/>
-      <w:r>
-        <w:t xml:space="preserve"> </w:t>
+        <w:t xml:space="preserve">A megadott e-mail cím hibás: nem megfelelő formátumú, a rendszer jelzi a hibát, ekkor a </w:t>
       </w:r>
       <w:proofErr w:type="spellStart"/>
       <w:r>
@@ -958,15 +2030,7 @@
         </w:numPr>
       </w:pPr>
       <w:r>
-        <w:t xml:space="preserve">A megadott név vagy cím hibás: nem megfelelő formátumú(nem lehet csak szám), a rendszer jelzi a hibát, ekkor </w:t>
-      </w:r>
-      <w:proofErr w:type="gramStart"/>
-      <w:r>
-        <w:t>a</w:t>
-      </w:r>
-      <w:proofErr w:type="gramEnd"/>
-      <w:r>
-        <w:t xml:space="preserve"> </w:t>
+        <w:t xml:space="preserve">A megadott név vagy cím hibás: nem megfelelő formátumú(nem lehet csak szám), a rendszer jelzi a hibát, ekkor a </w:t>
       </w:r>
       <w:proofErr w:type="spellStart"/>
       <w:r>
@@ -1221,15 +2285,7 @@
         <w:t xml:space="preserve">A megadott e-mail cím </w:t>
       </w:r>
       <w:r>
-        <w:t xml:space="preserve">nem megfelelő formátumú, a rendszer jelzi a hibát, ekkor </w:t>
-      </w:r>
-      <w:proofErr w:type="gramStart"/>
-      <w:r>
-        <w:t>a</w:t>
-      </w:r>
-      <w:proofErr w:type="gramEnd"/>
-      <w:r>
-        <w:t xml:space="preserve"> </w:t>
+        <w:t xml:space="preserve">nem megfelelő formátumú, a rendszer jelzi a hibát, ekkor a </w:t>
       </w:r>
       <w:proofErr w:type="spellStart"/>
       <w:r>
@@ -1252,15 +2308,7 @@
         <w:t xml:space="preserve">A megadott </w:t>
       </w:r>
       <w:r>
-        <w:t xml:space="preserve">e-mail címhez nem létezik regisztrált felhasználó, a rendszer jelzi a hibát, ekkor </w:t>
-      </w:r>
-      <w:proofErr w:type="gramStart"/>
-      <w:r>
-        <w:t>a</w:t>
-      </w:r>
-      <w:proofErr w:type="gramEnd"/>
-      <w:r>
-        <w:t xml:space="preserve"> </w:t>
+        <w:t xml:space="preserve">e-mail címhez nem létezik regisztrált felhasználó, a rendszer jelzi a hibát, ekkor a </w:t>
       </w:r>
       <w:proofErr w:type="spellStart"/>
       <w:r>
@@ -1280,15 +2328,7 @@
         </w:numPr>
       </w:pPr>
       <w:r>
-        <w:t xml:space="preserve">A megadott jelszó hibás, a rendszer jelzi a hibát, ekkor </w:t>
-      </w:r>
-      <w:proofErr w:type="gramStart"/>
-      <w:r>
-        <w:t>a</w:t>
-      </w:r>
-      <w:proofErr w:type="gramEnd"/>
-      <w:r>
-        <w:t xml:space="preserve"> </w:t>
+        <w:t xml:space="preserve">A megadott jelszó hibás, a rendszer jelzi a hibát, ekkor a </w:t>
       </w:r>
       <w:proofErr w:type="spellStart"/>
       <w:r>
@@ -1308,15 +2348,7 @@
         </w:numPr>
       </w:pPr>
       <w:r>
-        <w:t xml:space="preserve">A felhasználó már be van jelentkezve, a rendszer jelzi a hibát, ekkor </w:t>
-      </w:r>
-      <w:proofErr w:type="gramStart"/>
-      <w:r>
-        <w:t>a</w:t>
-      </w:r>
-      <w:proofErr w:type="gramEnd"/>
-      <w:r>
-        <w:t xml:space="preserve"> </w:t>
+        <w:t xml:space="preserve">A felhasználó már be van jelentkezve, a rendszer jelzi a hibát, ekkor a </w:t>
       </w:r>
       <w:proofErr w:type="spellStart"/>
       <w:r>
@@ -1334,6 +2366,7 @@
       </w:pPr>
       <w:proofErr w:type="spellStart"/>
       <w:r>
+        <w:lastRenderedPageBreak/>
         <w:t>Use</w:t>
       </w:r>
       <w:proofErr w:type="spellEnd"/>
@@ -1471,7 +2504,6 @@
         </w:numPr>
       </w:pPr>
       <w:r>
-        <w:lastRenderedPageBreak/>
         <w:t>Majd a megrendelés</w:t>
       </w:r>
       <w:r>
@@ -1568,15 +2600,7 @@
         </w:numPr>
       </w:pPr>
       <w:r>
-        <w:t xml:space="preserve">A megadott vetítés nem érhető el (nincs rá jegy, nem létezik már stb.), a rendszer jelzi a hibát, ekkor </w:t>
-      </w:r>
-      <w:proofErr w:type="gramStart"/>
-      <w:r>
-        <w:t>a</w:t>
-      </w:r>
-      <w:proofErr w:type="gramEnd"/>
-      <w:r>
-        <w:t xml:space="preserve"> </w:t>
+        <w:t xml:space="preserve">A megadott vetítés nem érhető el (nincs rá jegy, nem létezik már stb.), a rendszer jelzi a hibát, ekkor a </w:t>
       </w:r>
       <w:proofErr w:type="spellStart"/>
       <w:r>
@@ -1832,15 +2856,7 @@
       </w:r>
       <w:proofErr w:type="spellEnd"/>
       <w:r>
-        <w:t xml:space="preserve"> törölte közben a rendelést, ekkor hibát jelez a rendszer és </w:t>
-      </w:r>
-      <w:proofErr w:type="gramStart"/>
-      <w:r>
-        <w:t>a</w:t>
-      </w:r>
-      <w:proofErr w:type="gramEnd"/>
-      <w:r>
-        <w:t xml:space="preserve"> </w:t>
+        <w:t xml:space="preserve"> törölte közben a rendelést, ekkor hibát jelez a rendszer és a </w:t>
       </w:r>
       <w:proofErr w:type="spellStart"/>
       <w:r>
@@ -1992,6 +3008,7 @@
         </w:numPr>
       </w:pPr>
       <w:r>
+        <w:lastRenderedPageBreak/>
         <w:t xml:space="preserve">Az </w:t>
       </w:r>
       <w:proofErr w:type="spellStart"/>
@@ -2092,15 +3109,7 @@
         </w:numPr>
       </w:pPr>
       <w:r>
-        <w:t xml:space="preserve">nem létező adat esetén a rendszer hibát jelez és </w:t>
-      </w:r>
-      <w:proofErr w:type="gramStart"/>
-      <w:r>
-        <w:t>a</w:t>
-      </w:r>
-      <w:proofErr w:type="gramEnd"/>
-      <w:r>
-        <w:t xml:space="preserve"> </w:t>
+        <w:t xml:space="preserve">nem létező adat esetén a rendszer hibát jelez és a </w:t>
       </w:r>
       <w:proofErr w:type="spellStart"/>
       <w:r>
@@ -2323,13 +3332,8 @@
           <w:numId w:val="9"/>
         </w:numPr>
       </w:pPr>
-      <w:proofErr w:type="gramStart"/>
-      <w:r>
-        <w:t>A</w:t>
-      </w:r>
-      <w:proofErr w:type="gramEnd"/>
-      <w:r>
-        <w:t xml:space="preserve"> </w:t>
+      <w:r>
+        <w:t xml:space="preserve">A </w:t>
       </w:r>
       <w:proofErr w:type="spellStart"/>
       <w:r>
@@ -2361,15 +3365,7 @@
         </w:numPr>
       </w:pPr>
       <w:r>
-        <w:t xml:space="preserve">hibás adatok, vagy hibás formátum esetén a rendszer jelzi a hibát és </w:t>
-      </w:r>
-      <w:proofErr w:type="gramStart"/>
-      <w:r>
-        <w:t>a</w:t>
-      </w:r>
-      <w:proofErr w:type="gramEnd"/>
-      <w:r>
-        <w:t xml:space="preserve"> </w:t>
+        <w:t xml:space="preserve">hibás adatok, vagy hibás formátum esetén a rendszer jelzi a hibát és a </w:t>
       </w:r>
       <w:proofErr w:type="spellStart"/>
       <w:r>
@@ -2573,13 +3569,8 @@
           <w:numId w:val="10"/>
         </w:numPr>
       </w:pPr>
-      <w:proofErr w:type="gramStart"/>
-      <w:r>
-        <w:t>A</w:t>
-      </w:r>
-      <w:proofErr w:type="gramEnd"/>
-      <w:r>
-        <w:t xml:space="preserve"> </w:t>
+      <w:r>
+        <w:t xml:space="preserve">A </w:t>
       </w:r>
       <w:proofErr w:type="spellStart"/>
       <w:r>
@@ -2636,15 +3627,7 @@
         </w:numPr>
       </w:pPr>
       <w:r>
-        <w:t xml:space="preserve">hibás adatok, vagy hibás formátum esetén a rendszer jelzi a hibát és </w:t>
-      </w:r>
-      <w:proofErr w:type="gramStart"/>
-      <w:r>
-        <w:t>a</w:t>
-      </w:r>
-      <w:proofErr w:type="gramEnd"/>
-      <w:r>
-        <w:t xml:space="preserve"> </w:t>
+        <w:t xml:space="preserve">hibás adatok, vagy hibás formátum esetén a rendszer jelzi a hibát és a </w:t>
       </w:r>
       <w:proofErr w:type="spellStart"/>
       <w:r>

</xml_diff>